<commit_message>
Documento de regresión con gráficos y tablas
</commit_message>
<xml_diff>
--- a/regression/Regresion.docx
+++ b/regression/Regresion.docx
@@ -478,6 +478,12 @@
           <w:sz w:val="28"/>
         </w:rPr>
         <w:t>clasificación mejor y peor identificada; para 10 niveles esos valores son respectivamente 0,8% y 8,9%.</w:t>
+      </w:r>
+      <w:r>
+        <w:rPr>
+          <w:sz w:val="28"/>
+        </w:rPr>
+        <w:t xml:space="preserve"> Esto se puede ver en la Ilustración 2.</w:t>
       </w:r>
     </w:p>
     <w:p>
@@ -499,7 +505,7 @@
             <wp:cNvGraphicFramePr/>
             <a:graphic xmlns:a="http://schemas.openxmlformats.org/drawingml/2006/main">
               <a:graphicData uri="http://schemas.openxmlformats.org/drawingml/2006/chart">
-                <c:chart xmlns:c="http://schemas.openxmlformats.org/drawingml/2006/chart" xmlns:r="http://schemas.openxmlformats.org/officeDocument/2006/relationships" r:id="rId4"/>
+                <c:chart xmlns:c="http://schemas.openxmlformats.org/drawingml/2006/chart" xmlns:r="http://schemas.openxmlformats.org/officeDocument/2006/relationships" r:id="rId6"/>
               </a:graphicData>
             </a:graphic>
           </wp:inline>
@@ -514,16 +520,124 @@
       <w:r>
         <w:t xml:space="preserve">Gráfico </w:t>
       </w:r>
+      <w:r>
+        <w:rPr>
+          <w:noProof/>
+        </w:rPr>
+        <w:fldChar w:fldCharType="begin"/>
+      </w:r>
+      <w:r>
+        <w:rPr>
+          <w:noProof/>
+        </w:rPr>
+        <w:instrText xml:space="preserve"> SEQ Ilustración \* ARABIC </w:instrText>
+      </w:r>
+      <w:r>
+        <w:rPr>
+          <w:noProof/>
+        </w:rPr>
+        <w:fldChar w:fldCharType="separate"/>
+      </w:r>
+      <w:r>
+        <w:rPr>
+          <w:noProof/>
+        </w:rPr>
+        <w:t>1</w:t>
+      </w:r>
+      <w:r>
+        <w:rPr>
+          <w:noProof/>
+        </w:rPr>
+        <w:fldChar w:fldCharType="end"/>
+      </w:r>
+      <w:r>
+        <w:t xml:space="preserve"> - Clasificaciones positivas (True Positive) y negativas (True Negative) identificadas correctamente en un universo de 1.000 documentos para cada clasificación, en función del número de niveles del árbol de regresión</w:t>
+      </w:r>
+    </w:p>
+    <w:p>
+      <w:pPr>
+        <w:keepNext/>
+        <w:jc w:val="center"/>
+      </w:pPr>
+      <w:r>
+        <w:rPr>
+          <w:sz w:val="28"/>
+        </w:rPr>
+        <w:pict>
+          <v:shapetype id="_x0000_t75" coordsize="21600,21600" o:spt="75" o:preferrelative="t" path="m@4@5l@4@11@9@11@9@5xe" filled="f" stroked="f">
+            <v:stroke joinstyle="miter"/>
+            <v:formulas>
+              <v:f eqn="if lineDrawn pixelLineWidth 0"/>
+              <v:f eqn="sum @0 1 0"/>
+              <v:f eqn="sum 0 0 @1"/>
+              <v:f eqn="prod @2 1 2"/>
+              <v:f eqn="prod @3 21600 pixelWidth"/>
+              <v:f eqn="prod @3 21600 pixelHeight"/>
+              <v:f eqn="sum @0 0 1"/>
+              <v:f eqn="prod @6 1 2"/>
+              <v:f eqn="prod @7 21600 pixelWidth"/>
+              <v:f eqn="sum @8 21600 0"/>
+              <v:f eqn="prod @7 21600 pixelHeight"/>
+              <v:f eqn="sum @10 21600 0"/>
+            </v:formulas>
+            <v:path o:extrusionok="f" gradientshapeok="t" o:connecttype="rect"/>
+            <o:lock v:ext="edit" aspectratio="t"/>
+          </v:shapetype>
+          <v:shape id="_x0000_i1025" type="#_x0000_t75" style="width:207.75pt;height:53.25pt">
+            <v:imagedata r:id="rId7" o:title="table_tree_depth_4"/>
+          </v:shape>
+        </w:pict>
+      </w:r>
+      <w:r>
+        <w:rPr>
+          <w:sz w:val="28"/>
+        </w:rPr>
+        <w:t xml:space="preserve"> </w:t>
+      </w:r>
+      <w:r>
+        <w:rPr>
+          <w:sz w:val="28"/>
+        </w:rPr>
+        <w:pict>
+          <v:shape id="_x0000_i1026" type="#_x0000_t75" style="width:209.25pt;height:54pt">
+            <v:imagedata r:id="rId8" o:title="table_tree_depth_10"/>
+          </v:shape>
+        </w:pict>
+      </w:r>
+    </w:p>
+    <w:p>
+      <w:pPr>
+        <w:pStyle w:val="Legenda"/>
+        <w:jc w:val="center"/>
+        <w:rPr>
+          <w:sz w:val="28"/>
+        </w:rPr>
+      </w:pPr>
+      <w:r>
+        <w:t xml:space="preserve">Ilustración </w:t>
+      </w:r>
       <w:fldSimple w:instr=" SEQ Ilustración \* ARABIC ">
         <w:r>
           <w:rPr>
             <w:noProof/>
           </w:rPr>
-          <w:t>1</w:t>
+          <w:t>2</w:t>
         </w:r>
       </w:fldSimple>
       <w:r>
-        <w:t xml:space="preserve"> - Clasificaciones positivas (True Positive) y negativas (True Negative) identificadas correctamente en un universo de 1.000 documentos para cada clasificación, en función del número de niveles del árbol de regresión</w:t>
+        <w:t xml:space="preserve"> – Matriz de confusión de la clasificación prevista (columna de la izquierda) y de la clasificación real (fila de arriba) para </w:t>
+      </w:r>
+      <w:r>
+        <w:t xml:space="preserve">un </w:t>
+      </w:r>
+      <w:r>
+        <w:t>número de niveles</w:t>
+      </w:r>
+      <w:r>
+        <w:t xml:space="preserve"> en el árbol de regresión igual a</w:t>
+      </w:r>
+      <w:r>
+        <w:t xml:space="preserve"> 4 (tabla de la izquierda) y 10 (tabla de la derecha)</w:t>
       </w:r>
     </w:p>
     <w:p>
@@ -537,6 +651,7 @@
         <w:rPr>
           <w:sz w:val="28"/>
         </w:rPr>
+        <w:lastRenderedPageBreak/>
         <w:t xml:space="preserve">Además </w:t>
       </w:r>
       <w:r>
@@ -563,7 +678,6 @@
         <w:rPr>
           <w:sz w:val="28"/>
         </w:rPr>
-        <w:lastRenderedPageBreak/>
         <w:t>Para cada número de niveles del árbol de regresión, entre 4 y 10, se ha registrado en la Tabla 1</w:t>
       </w:r>
       <w:r>
@@ -1908,24 +2022,14 @@
       <w:r>
         <w:t xml:space="preserve">Tabla </w:t>
       </w:r>
-      <w:r>
-        <w:fldChar w:fldCharType="begin"/>
-      </w:r>
-      <w:r>
-        <w:instrText xml:space="preserve"> SEQ Tabla \* ARABIC </w:instrText>
-      </w:r>
-      <w:r>
-        <w:fldChar w:fldCharType="separate"/>
-      </w:r>
-      <w:r>
-        <w:rPr>
-          <w:noProof/>
-        </w:rPr>
-        <w:t>1</w:t>
-      </w:r>
-      <w:r>
-        <w:fldChar w:fldCharType="end"/>
-      </w:r>
+      <w:fldSimple w:instr=" SEQ Tabla \* ARABIC ">
+        <w:r>
+          <w:rPr>
+            <w:noProof/>
+          </w:rPr>
+          <w:t>1</w:t>
+        </w:r>
+      </w:fldSimple>
       <w:r>
         <w:t xml:space="preserve"> - Análisis estadística de los coeficientes de correlación entre la predicción</w:t>
       </w:r>
@@ -2061,36 +2165,92 @@
     </w:p>
     <w:p>
       <w:pPr>
-        <w:jc w:val="both"/>
-        <w:rPr>
-          <w:sz w:val="28"/>
-        </w:rPr>
+        <w:keepNext/>
+        <w:jc w:val="center"/>
       </w:pPr>
       <w:r>
-        <w:rPr>
-          <w:sz w:val="28"/>
-        </w:rPr>
-        <w:t>En el extremo opuesto, “love”, amor; y “fantast”, raíz de palabras como “fantastic”, fantástico, son dependiendo del número de niveles las palabras con los coeficientes más altos.</w:t>
-      </w:r>
-      <w:r>
-        <w:rPr>
-          <w:sz w:val="28"/>
-        </w:rPr>
-        <w:t xml:space="preserve"> Sin embargo su valor absoluto es entre 2 a 3 veces más bajo que el valor absoluto del coeficiente más negativo, lo que permite concluir que la presencia de esos términos en el documento tiene mucho menos</w:t>
-      </w:r>
-      <w:r>
-        <w:rPr>
-          <w:sz w:val="28"/>
-        </w:rPr>
-        <w:t xml:space="preserve"> influencia en su clasificación prevista.</w:t>
-      </w:r>
-      <w:bookmarkStart w:id="0" w:name="_GoBack"/>
-      <w:bookmarkEnd w:id="0"/>
+        <w:pict>
+          <v:shape id="_x0000_i1027" type="#_x0000_t75" style="width:309.75pt;height:228.75pt">
+            <v:imagedata r:id="rId9" o:title="box_plot_tree_depth_4"/>
+          </v:shape>
+        </w:pict>
+      </w:r>
+    </w:p>
+    <w:p>
+      <w:pPr>
+        <w:pStyle w:val="Legenda"/>
+        <w:jc w:val="center"/>
+      </w:pPr>
+      <w:r>
+        <w:t xml:space="preserve">Ilustración </w:t>
+      </w:r>
+      <w:fldSimple w:instr=" SEQ Ilustración \* ARABIC ">
+        <w:r>
+          <w:rPr>
+            <w:noProof/>
+          </w:rPr>
+          <w:t>3</w:t>
+        </w:r>
+      </w:fldSimple>
+      <w:r>
+        <w:t xml:space="preserve"> - Diagrama de caja</w:t>
+      </w:r>
+      <w:r>
+        <w:rPr>
+          <w:noProof/>
+        </w:rPr>
+        <w:t xml:space="preserve"> de los coeficientes de correlación entre la clasificación prevista (i</w:t>
+      </w:r>
+      <w:r>
+        <w:rPr>
+          <w:noProof/>
+        </w:rPr>
+        <w:t>ndepedientemente de estar corre</w:t>
+      </w:r>
+      <w:r>
+        <w:rPr>
+          <w:noProof/>
+        </w:rPr>
+        <w:t>cta o no) y los distintos términos del conjunto de documentos, para un número de niveles del árbol de regresión igual a 4</w:t>
+      </w:r>
+      <w:r>
+        <w:rPr>
+          <w:noProof/>
+        </w:rPr>
+        <w:t>. El coeficiente 1.0 es el coeficiente entre la clasificación prevista y ela misma</w:t>
+      </w:r>
     </w:p>
     <w:p>
       <w:pPr>
         <w:jc w:val="both"/>
         <w:rPr>
+          <w:sz w:val="28"/>
+        </w:rPr>
+      </w:pPr>
+      <w:r>
+        <w:rPr>
+          <w:sz w:val="28"/>
+        </w:rPr>
+        <w:lastRenderedPageBreak/>
+        <w:t>En el extremo opuesto, “love”, amor; y “fantast”, raíz de palabras como “fantastic”, fantástico, son dependiendo del número de niveles las palabras con los coeficientes más altos.</w:t>
+      </w:r>
+      <w:r>
+        <w:rPr>
+          <w:sz w:val="28"/>
+        </w:rPr>
+        <w:t xml:space="preserve"> Sin embargo su valor absoluto es entre 2 a 3 veces más bajo que el valor absoluto del coeficiente más negativo, lo que permite concluir que la presencia de esos términos en el documento tiene mucho menos</w:t>
+      </w:r>
+      <w:r>
+        <w:rPr>
+          <w:sz w:val="28"/>
+        </w:rPr>
+        <w:t xml:space="preserve"> influencia en su clasificación prevista.</w:t>
+      </w:r>
+    </w:p>
+    <w:p>
+      <w:pPr>
+        <w:jc w:val="both"/>
+        <w:rPr>
           <w:i/>
           <w:sz w:val="28"/>
         </w:rPr>
@@ -2145,6 +2305,68 @@
           <w:sz w:val="28"/>
         </w:rPr>
         <w:t>reviews.</w:t>
+      </w:r>
+    </w:p>
+    <w:p>
+      <w:pPr>
+        <w:keepNext/>
+        <w:jc w:val="center"/>
+      </w:pPr>
+      <w:r>
+        <w:rPr>
+          <w:sz w:val="28"/>
+        </w:rPr>
+        <w:pict>
+          <v:shape id="_x0000_i1028" type="#_x0000_t75" style="width:327pt;height:240.75pt">
+            <v:imagedata r:id="rId10" o:title="box_plot_tree_depth_10"/>
+          </v:shape>
+        </w:pict>
+      </w:r>
+    </w:p>
+    <w:p>
+      <w:pPr>
+        <w:pStyle w:val="Legenda"/>
+        <w:jc w:val="center"/>
+        <w:rPr>
+          <w:sz w:val="28"/>
+        </w:rPr>
+      </w:pPr>
+      <w:r>
+        <w:t xml:space="preserve">Ilustración </w:t>
+      </w:r>
+      <w:fldSimple w:instr=" SEQ Ilustración \* ARABIC ">
+        <w:r>
+          <w:rPr>
+            <w:noProof/>
+          </w:rPr>
+          <w:t>4</w:t>
+        </w:r>
+      </w:fldSimple>
+      <w:r>
+        <w:t xml:space="preserve"> </w:t>
+      </w:r>
+      <w:r>
+        <w:t>- Diagrama de caja</w:t>
+      </w:r>
+      <w:r>
+        <w:rPr>
+          <w:noProof/>
+        </w:rPr>
+        <w:t xml:space="preserve"> de los coeficientes de correlación entre la clasificación prevista (indepedientemente de estar correcta o no) y los distintos términos del conjunto de documentos, para un número de niveles </w:t>
+      </w:r>
+      <w:r>
+        <w:rPr>
+          <w:noProof/>
+        </w:rPr>
+        <w:t>del árbol de regresión igual a 10</w:t>
+      </w:r>
+      <w:bookmarkStart w:id="0" w:name="_GoBack"/>
+      <w:bookmarkEnd w:id="0"/>
+      <w:r>
+        <w:rPr>
+          <w:noProof/>
+        </w:rPr>
+        <w:t>. El coeficiente 1.0 es el coeficiente entre la clasificación prevista y ela misma</w:t>
       </w:r>
     </w:p>
     <w:sectPr>
@@ -2155,6 +2377,56 @@
     </w:sectPr>
   </w:body>
 </w:document>
+</file>
+
+<file path=word/endnotes.xml><?xml version="1.0" encoding="utf-8"?>
+<w:endnotes xmlns:wpc="http://schemas.microsoft.com/office/word/2010/wordprocessingCanvas" xmlns:mc="http://schemas.openxmlformats.org/markup-compatibility/2006" xmlns:o="urn:schemas-microsoft-com:office:office" xmlns:r="http://schemas.openxmlformats.org/officeDocument/2006/relationships" xmlns:m="http://schemas.openxmlformats.org/officeDocument/2006/math" xmlns:v="urn:schemas-microsoft-com:vml" xmlns:wp14="http://schemas.microsoft.com/office/word/2010/wordprocessingDrawing" xmlns:wp="http://schemas.openxmlformats.org/drawingml/2006/wordprocessingDrawing" xmlns:w10="urn:schemas-microsoft-com:office:word" xmlns:w="http://schemas.openxmlformats.org/wordprocessingml/2006/main" xmlns:w14="http://schemas.microsoft.com/office/word/2010/wordml" xmlns:w15="http://schemas.microsoft.com/office/word/2012/wordml" xmlns:wpg="http://schemas.microsoft.com/office/word/2010/wordprocessingGroup" xmlns:wpi="http://schemas.microsoft.com/office/word/2010/wordprocessingInk" xmlns:wne="http://schemas.microsoft.com/office/word/2006/wordml" xmlns:wps="http://schemas.microsoft.com/office/word/2010/wordprocessingShape" mc:Ignorable="w14 w15 wp14">
+  <w:endnote w:type="separator" w:id="-1">
+    <w:p>
+      <w:pPr>
+        <w:spacing w:after="0" w:line="240" w:lineRule="auto"/>
+      </w:pPr>
+      <w:r>
+        <w:separator/>
+      </w:r>
+    </w:p>
+  </w:endnote>
+  <w:endnote w:type="continuationSeparator" w:id="0">
+    <w:p>
+      <w:pPr>
+        <w:spacing w:after="0" w:line="240" w:lineRule="auto"/>
+      </w:pPr>
+      <w:r>
+        <w:continuationSeparator/>
+      </w:r>
+    </w:p>
+  </w:endnote>
+</w:endnotes>
+</file>
+
+<file path=word/footnotes.xml><?xml version="1.0" encoding="utf-8"?>
+<w:footnotes xmlns:wpc="http://schemas.microsoft.com/office/word/2010/wordprocessingCanvas" xmlns:mc="http://schemas.openxmlformats.org/markup-compatibility/2006" xmlns:o="urn:schemas-microsoft-com:office:office" xmlns:r="http://schemas.openxmlformats.org/officeDocument/2006/relationships" xmlns:m="http://schemas.openxmlformats.org/officeDocument/2006/math" xmlns:v="urn:schemas-microsoft-com:vml" xmlns:wp14="http://schemas.microsoft.com/office/word/2010/wordprocessingDrawing" xmlns:wp="http://schemas.openxmlformats.org/drawingml/2006/wordprocessingDrawing" xmlns:w10="urn:schemas-microsoft-com:office:word" xmlns:w="http://schemas.openxmlformats.org/wordprocessingml/2006/main" xmlns:w14="http://schemas.microsoft.com/office/word/2010/wordml" xmlns:w15="http://schemas.microsoft.com/office/word/2012/wordml" xmlns:wpg="http://schemas.microsoft.com/office/word/2010/wordprocessingGroup" xmlns:wpi="http://schemas.microsoft.com/office/word/2010/wordprocessingInk" xmlns:wne="http://schemas.microsoft.com/office/word/2006/wordml" xmlns:wps="http://schemas.microsoft.com/office/word/2010/wordprocessingShape" mc:Ignorable="w14 w15 wp14">
+  <w:footnote w:type="separator" w:id="-1">
+    <w:p>
+      <w:pPr>
+        <w:spacing w:after="0" w:line="240" w:lineRule="auto"/>
+      </w:pPr>
+      <w:r>
+        <w:separator/>
+      </w:r>
+    </w:p>
+  </w:footnote>
+  <w:footnote w:type="continuationSeparator" w:id="0">
+    <w:p>
+      <w:pPr>
+        <w:spacing w:after="0" w:line="240" w:lineRule="auto"/>
+      </w:pPr>
+      <w:r>
+        <w:continuationSeparator/>
+      </w:r>
+    </w:p>
+  </w:footnote>
+</w:footnotes>
 </file>
 
 <file path=word/styles.xml><?xml version="1.0" encoding="utf-8"?>
@@ -2616,6 +2888,50 @@
       <w:szCs w:val="18"/>
     </w:rPr>
   </w:style>
+  <w:style w:type="paragraph" w:styleId="Cabealho">
+    <w:name w:val="header"/>
+    <w:basedOn w:val="Normal"/>
+    <w:link w:val="CabealhoCarter"/>
+    <w:uiPriority w:val="99"/>
+    <w:unhideWhenUsed/>
+    <w:rsid w:val="002C4D57"/>
+    <w:pPr>
+      <w:tabs>
+        <w:tab w:val="center" w:pos="4252"/>
+        <w:tab w:val="right" w:pos="8504"/>
+      </w:tabs>
+      <w:spacing w:after="0" w:line="240" w:lineRule="auto"/>
+    </w:pPr>
+  </w:style>
+  <w:style w:type="character" w:customStyle="1" w:styleId="CabealhoCarter">
+    <w:name w:val="Cabeçalho Caráter"/>
+    <w:basedOn w:val="Tipodeletrapredefinidodopargrafo"/>
+    <w:link w:val="Cabealho"/>
+    <w:uiPriority w:val="99"/>
+    <w:rsid w:val="002C4D57"/>
+  </w:style>
+  <w:style w:type="paragraph" w:styleId="Rodap">
+    <w:name w:val="footer"/>
+    <w:basedOn w:val="Normal"/>
+    <w:link w:val="RodapCarter"/>
+    <w:uiPriority w:val="99"/>
+    <w:unhideWhenUsed/>
+    <w:rsid w:val="002C4D57"/>
+    <w:pPr>
+      <w:tabs>
+        <w:tab w:val="center" w:pos="4252"/>
+        <w:tab w:val="right" w:pos="8504"/>
+      </w:tabs>
+      <w:spacing w:after="0" w:line="240" w:lineRule="auto"/>
+    </w:pPr>
+  </w:style>
+  <w:style w:type="character" w:customStyle="1" w:styleId="RodapCarter">
+    <w:name w:val="Rodapé Caráter"/>
+    <w:basedOn w:val="Tipodeletrapredefinidodopargrafo"/>
+    <w:link w:val="Rodap"/>
+    <w:uiPriority w:val="99"/>
+    <w:rsid w:val="002C4D57"/>
+  </w:style>
 </w:styles>
 </file>
 
@@ -2849,11 +3165,11 @@
         </c:dLbls>
         <c:marker val="1"/>
         <c:smooth val="0"/>
-        <c:axId val="516917456"/>
-        <c:axId val="516916672"/>
+        <c:axId val="551639160"/>
+        <c:axId val="551640336"/>
       </c:lineChart>
       <c:catAx>
-        <c:axId val="516917456"/>
+        <c:axId val="551639160"/>
         <c:scaling>
           <c:orientation val="minMax"/>
         </c:scaling>
@@ -2896,7 +3212,7 @@
             <a:endParaRPr lang="es-ES"/>
           </a:p>
         </c:txPr>
-        <c:crossAx val="516916672"/>
+        <c:crossAx val="551640336"/>
         <c:crosses val="autoZero"/>
         <c:auto val="1"/>
         <c:lblAlgn val="ctr"/>
@@ -2904,7 +3220,7 @@
         <c:noMultiLvlLbl val="0"/>
       </c:catAx>
       <c:valAx>
-        <c:axId val="516916672"/>
+        <c:axId val="551640336"/>
         <c:scaling>
           <c:orientation val="minMax"/>
           <c:max val="1000"/>
@@ -2956,7 +3272,7 @@
             <a:endParaRPr lang="es-ES"/>
           </a:p>
         </c:txPr>
-        <c:crossAx val="516917456"/>
+        <c:crossAx val="551639160"/>
         <c:crosses val="autoZero"/>
         <c:crossBetween val="between"/>
       </c:valAx>

</xml_diff>

<commit_message>
Extensión al documento de la regresión
</commit_message>
<xml_diff>
--- a/regression/Regresion.docx
+++ b/regression/Regresion.docx
@@ -518,7 +518,10 @@
         <w:jc w:val="both"/>
       </w:pPr>
       <w:r>
-        <w:t xml:space="preserve">Gráfico </w:t>
+        <w:t>Ilustración</w:t>
+      </w:r>
+      <w:r>
+        <w:t xml:space="preserve"> </w:t>
       </w:r>
       <w:r>
         <w:rPr>
@@ -616,14 +619,42 @@
       <w:r>
         <w:t xml:space="preserve">Ilustración </w:t>
       </w:r>
-      <w:fldSimple w:instr=" SEQ Ilustración \* ARABIC ">
-        <w:r>
-          <w:rPr>
-            <w:noProof/>
-          </w:rPr>
-          <w:t>2</w:t>
-        </w:r>
-      </w:fldSimple>
+      <w:r>
+        <w:rPr>
+          <w:noProof/>
+        </w:rPr>
+        <w:fldChar w:fldCharType="begin"/>
+      </w:r>
+      <w:r>
+        <w:rPr>
+          <w:noProof/>
+        </w:rPr>
+        <w:instrText xml:space="preserve"> SEQ Ilustración \* A</w:instrText>
+      </w:r>
+      <w:r>
+        <w:rPr>
+          <w:noProof/>
+        </w:rPr>
+        <w:instrText xml:space="preserve">RABIC </w:instrText>
+      </w:r>
+      <w:r>
+        <w:rPr>
+          <w:noProof/>
+        </w:rPr>
+        <w:fldChar w:fldCharType="separate"/>
+      </w:r>
+      <w:r>
+        <w:rPr>
+          <w:noProof/>
+        </w:rPr>
+        <w:t>2</w:t>
+      </w:r>
+      <w:r>
+        <w:rPr>
+          <w:noProof/>
+        </w:rPr>
+        <w:fldChar w:fldCharType="end"/>
+      </w:r>
       <w:r>
         <w:t xml:space="preserve"> – Matriz de confusión de la clasificación prevista (columna de la izquierda) y de la clasificación real (fila de arriba) para </w:t>
       </w:r>
@@ -2022,14 +2053,36 @@
       <w:r>
         <w:t xml:space="preserve">Tabla </w:t>
       </w:r>
-      <w:fldSimple w:instr=" SEQ Tabla \* ARABIC ">
-        <w:r>
-          <w:rPr>
-            <w:noProof/>
-          </w:rPr>
-          <w:t>1</w:t>
-        </w:r>
-      </w:fldSimple>
+      <w:r>
+        <w:rPr>
+          <w:noProof/>
+        </w:rPr>
+        <w:fldChar w:fldCharType="begin"/>
+      </w:r>
+      <w:r>
+        <w:rPr>
+          <w:noProof/>
+        </w:rPr>
+        <w:instrText xml:space="preserve"> SEQ Tabla \* ARABIC </w:instrText>
+      </w:r>
+      <w:r>
+        <w:rPr>
+          <w:noProof/>
+        </w:rPr>
+        <w:fldChar w:fldCharType="separate"/>
+      </w:r>
+      <w:r>
+        <w:rPr>
+          <w:noProof/>
+        </w:rPr>
+        <w:t>1</w:t>
+      </w:r>
+      <w:r>
+        <w:rPr>
+          <w:noProof/>
+        </w:rPr>
+        <w:fldChar w:fldCharType="end"/>
+      </w:r>
       <w:r>
         <w:t xml:space="preserve"> - Análisis estadística de los coeficientes de correlación entre la predicción</w:t>
       </w:r>
@@ -2184,14 +2237,36 @@
       <w:r>
         <w:t xml:space="preserve">Ilustración </w:t>
       </w:r>
-      <w:fldSimple w:instr=" SEQ Ilustración \* ARABIC ">
-        <w:r>
-          <w:rPr>
-            <w:noProof/>
-          </w:rPr>
-          <w:t>3</w:t>
-        </w:r>
-      </w:fldSimple>
+      <w:r>
+        <w:rPr>
+          <w:noProof/>
+        </w:rPr>
+        <w:fldChar w:fldCharType="begin"/>
+      </w:r>
+      <w:r>
+        <w:rPr>
+          <w:noProof/>
+        </w:rPr>
+        <w:instrText xml:space="preserve"> SEQ Ilustración \* ARABIC </w:instrText>
+      </w:r>
+      <w:r>
+        <w:rPr>
+          <w:noProof/>
+        </w:rPr>
+        <w:fldChar w:fldCharType="separate"/>
+      </w:r>
+      <w:r>
+        <w:rPr>
+          <w:noProof/>
+        </w:rPr>
+        <w:t>3</w:t>
+      </w:r>
+      <w:r>
+        <w:rPr>
+          <w:noProof/>
+        </w:rPr>
+        <w:fldChar w:fldCharType="end"/>
+      </w:r>
       <w:r>
         <w:t xml:space="preserve"> - Diagrama de caja</w:t>
       </w:r>
@@ -2328,8 +2403,177 @@
         <w:pStyle w:val="Legenda"/>
         <w:jc w:val="center"/>
         <w:rPr>
-          <w:sz w:val="28"/>
-        </w:rPr>
+          <w:noProof/>
+        </w:rPr>
+      </w:pPr>
+      <w:r>
+        <w:t xml:space="preserve">Ilustración </w:t>
+      </w:r>
+      <w:r>
+        <w:rPr>
+          <w:noProof/>
+        </w:rPr>
+        <w:fldChar w:fldCharType="begin"/>
+      </w:r>
+      <w:r>
+        <w:rPr>
+          <w:noProof/>
+        </w:rPr>
+        <w:instrText xml:space="preserve"> SEQ Ilustración \* ARABIC </w:instrText>
+      </w:r>
+      <w:r>
+        <w:rPr>
+          <w:noProof/>
+        </w:rPr>
+        <w:fldChar w:fldCharType="separate"/>
+      </w:r>
+      <w:r>
+        <w:rPr>
+          <w:noProof/>
+        </w:rPr>
+        <w:t>4</w:t>
+      </w:r>
+      <w:r>
+        <w:rPr>
+          <w:noProof/>
+        </w:rPr>
+        <w:fldChar w:fldCharType="end"/>
+      </w:r>
+      <w:r>
+        <w:t xml:space="preserve"> - Diagrama de caja</w:t>
+      </w:r>
+      <w:r>
+        <w:rPr>
+          <w:noProof/>
+        </w:rPr>
+        <w:t xml:space="preserve"> de los coeficientes de correlación entre la clasificación prevista (indepedientemente de estar correcta o no) y los distintos términos del conjunto de documentos, para un número de niveles del árbol de regresión igual a 10. El coeficiente 1.0 es el coeficiente entre la clasificación prevista y ela misma</w:t>
+      </w:r>
+    </w:p>
+    <w:p>
+      <w:pPr>
+        <w:rPr>
+          <w:b/>
+          <w:sz w:val="32"/>
+        </w:rPr>
+      </w:pPr>
+      <w:r>
+        <w:rPr>
+          <w:b/>
+          <w:sz w:val="32"/>
+        </w:rPr>
+        <w:t>Relación entre el tamaño del documento y la clasificación</w:t>
+      </w:r>
+    </w:p>
+    <w:p>
+      <w:pPr>
+        <w:jc w:val="both"/>
+        <w:rPr>
+          <w:sz w:val="28"/>
+        </w:rPr>
+      </w:pPr>
+      <w:r>
+        <w:rPr>
+          <w:sz w:val="28"/>
+        </w:rPr>
+        <w:t xml:space="preserve">En este estudio se ha </w:t>
+      </w:r>
+      <w:r>
+        <w:rPr>
+          <w:sz w:val="28"/>
+        </w:rPr>
+        <w:t xml:space="preserve">analizado </w:t>
+      </w:r>
+      <w:r>
+        <w:rPr>
+          <w:sz w:val="28"/>
+        </w:rPr>
+        <w:t>la relación entre el tamaño del documento preprocesado y su clasificación.</w:t>
+      </w:r>
+    </w:p>
+    <w:p>
+      <w:pPr>
+        <w:jc w:val="both"/>
+        <w:rPr>
+          <w:sz w:val="28"/>
+        </w:rPr>
+      </w:pPr>
+      <w:r>
+        <w:rPr>
+          <w:sz w:val="28"/>
+        </w:rPr>
+        <w:t xml:space="preserve">El preprocesamiento realizado ha sido similar, con la diferencia de que en vez de obtenerse vectores con los documentos preprocesados, </w:t>
+      </w:r>
+      <w:r>
+        <w:rPr>
+          <w:sz w:val="28"/>
+        </w:rPr>
+        <w:t>se obtuve su número de palabras</w:t>
+      </w:r>
+      <w:r>
+        <w:rPr>
+          <w:sz w:val="28"/>
+        </w:rPr>
+        <w:t xml:space="preserve"> después del preprocesamiento</w:t>
+      </w:r>
+      <w:r>
+        <w:rPr>
+          <w:sz w:val="28"/>
+        </w:rPr>
+        <w:t xml:space="preserve"> para añadir en una nueva columna a la tabla con los documentos.</w:t>
+      </w:r>
+    </w:p>
+    <w:p>
+      <w:pPr>
+        <w:keepNext/>
+        <w:jc w:val="center"/>
+      </w:pPr>
+      <w:r>
+        <w:rPr>
+          <w:noProof/>
+          <w:lang w:eastAsia="es-ES"/>
+        </w:rPr>
+        <w:lastRenderedPageBreak/>
+        <w:drawing>
+          <wp:inline distT="0" distB="0" distL="0" distR="0" wp14:anchorId="3DF56784" wp14:editId="26A0A5C5">
+            <wp:extent cx="2838450" cy="523875"/>
+            <wp:effectExtent l="0" t="0" r="0" b="9525"/>
+            <wp:docPr id="3" name="Imagem 3"/>
+            <wp:cNvGraphicFramePr>
+              <a:graphicFrameLocks xmlns:a="http://schemas.openxmlformats.org/drawingml/2006/main" noChangeAspect="1"/>
+            </wp:cNvGraphicFramePr>
+            <a:graphic xmlns:a="http://schemas.openxmlformats.org/drawingml/2006/main">
+              <a:graphicData uri="http://schemas.openxmlformats.org/drawingml/2006/picture">
+                <pic:pic xmlns:pic="http://schemas.openxmlformats.org/drawingml/2006/picture">
+                  <pic:nvPicPr>
+                    <pic:cNvPr id="1" name=""/>
+                    <pic:cNvPicPr/>
+                  </pic:nvPicPr>
+                  <pic:blipFill>
+                    <a:blip r:embed="rId11"/>
+                    <a:stretch>
+                      <a:fillRect/>
+                    </a:stretch>
+                  </pic:blipFill>
+                  <pic:spPr>
+                    <a:xfrm>
+                      <a:off x="0" y="0"/>
+                      <a:ext cx="2838450" cy="523875"/>
+                    </a:xfrm>
+                    <a:prstGeom prst="rect">
+                      <a:avLst/>
+                    </a:prstGeom>
+                  </pic:spPr>
+                </pic:pic>
+              </a:graphicData>
+            </a:graphic>
+          </wp:inline>
+        </w:drawing>
+      </w:r>
+    </w:p>
+    <w:p>
+      <w:pPr>
+        <w:pStyle w:val="Legenda"/>
+        <w:jc w:val="center"/>
       </w:pPr>
       <w:r>
         <w:t xml:space="preserve">Ilustración </w:t>
@@ -2339,35 +2583,406 @@
           <w:rPr>
             <w:noProof/>
           </w:rPr>
-          <w:t>4</w:t>
+          <w:t>5</w:t>
         </w:r>
       </w:fldSimple>
       <w:r>
-        <w:t xml:space="preserve"> </w:t>
-      </w:r>
-      <w:r>
-        <w:t>- Diagrama de caja</w:t>
-      </w:r>
+        <w:t xml:space="preserve"> – Coeficiente de correlación linear entre la clasificación efectiva de un documento y su tamaño después de preprocesado</w:t>
+      </w:r>
+    </w:p>
+    <w:p>
+      <w:pPr>
+        <w:jc w:val="both"/>
+        <w:rPr>
+          <w:sz w:val="28"/>
+        </w:rPr>
+      </w:pPr>
+      <w:r>
+        <w:rPr>
+          <w:sz w:val="28"/>
+        </w:rPr>
+        <w:t xml:space="preserve">En la Ilustración 5 se puede ver que el coeficiente de correlación entre la clasificación efectiva de un documento y su número de palabras después de preprocesado es aproximadamente 0.016. </w:t>
+      </w:r>
+      <w:r>
+        <w:rPr>
+          <w:sz w:val="28"/>
+        </w:rPr>
+        <w:t xml:space="preserve">Por ser muy próximo de 0, se puede afirmar que los dos parámetros no tienen cualquier relación, es decir, que tanto una </w:t>
+      </w:r>
+      <w:r>
+        <w:rPr>
+          <w:i/>
+          <w:sz w:val="28"/>
+        </w:rPr>
+        <w:t>review</w:t>
+      </w:r>
+      <w:r>
+        <w:rPr>
+          <w:sz w:val="28"/>
+        </w:rPr>
+        <w:t xml:space="preserve"> negativa como positiva pueden tener cualquier tamaño.</w:t>
+      </w:r>
+    </w:p>
+    <w:p>
+      <w:pPr>
+        <w:keepNext/>
+        <w:jc w:val="both"/>
+      </w:pPr>
       <w:r>
         <w:rPr>
           <w:noProof/>
-        </w:rPr>
-        <w:t xml:space="preserve"> de los coeficientes de correlación entre la clasificación prevista (indepedientemente de estar correcta o no) y los distintos términos del conjunto de documentos, para un número de niveles </w:t>
-      </w:r>
+          <w:lang w:eastAsia="es-ES"/>
+        </w:rPr>
+        <w:drawing>
+          <wp:inline distT="0" distB="0" distL="0" distR="0" wp14:anchorId="179A1033" wp14:editId="20192945">
+            <wp:extent cx="5400040" cy="3818890"/>
+            <wp:effectExtent l="0" t="0" r="0" b="0"/>
+            <wp:docPr id="4" name="Imagem 4"/>
+            <wp:cNvGraphicFramePr>
+              <a:graphicFrameLocks xmlns:a="http://schemas.openxmlformats.org/drawingml/2006/main" noChangeAspect="1"/>
+            </wp:cNvGraphicFramePr>
+            <a:graphic xmlns:a="http://schemas.openxmlformats.org/drawingml/2006/main">
+              <a:graphicData uri="http://schemas.openxmlformats.org/drawingml/2006/picture">
+                <pic:pic xmlns:pic="http://schemas.openxmlformats.org/drawingml/2006/picture">
+                  <pic:nvPicPr>
+                    <pic:cNvPr id="1" name=""/>
+                    <pic:cNvPicPr/>
+                  </pic:nvPicPr>
+                  <pic:blipFill>
+                    <a:blip r:embed="rId12"/>
+                    <a:stretch>
+                      <a:fillRect/>
+                    </a:stretch>
+                  </pic:blipFill>
+                  <pic:spPr>
+                    <a:xfrm>
+                      <a:off x="0" y="0"/>
+                      <a:ext cx="5400040" cy="3818890"/>
+                    </a:xfrm>
+                    <a:prstGeom prst="rect">
+                      <a:avLst/>
+                    </a:prstGeom>
+                  </pic:spPr>
+                </pic:pic>
+              </a:graphicData>
+            </a:graphic>
+          </wp:inline>
+        </w:drawing>
+      </w:r>
+    </w:p>
+    <w:p>
+      <w:pPr>
+        <w:pStyle w:val="Legenda"/>
+        <w:jc w:val="center"/>
+      </w:pPr>
+      <w:r>
+        <w:t xml:space="preserve">Ilustración </w:t>
+      </w:r>
+      <w:fldSimple w:instr=" SEQ Ilustración \* ARABIC ">
+        <w:r>
+          <w:rPr>
+            <w:noProof/>
+          </w:rPr>
+          <w:t>6</w:t>
+        </w:r>
+      </w:fldSimple>
+      <w:r>
+        <w:t xml:space="preserve"> – Clasificación de las reviews en función de su número de palabras después del preprocesamiento</w:t>
+      </w:r>
+    </w:p>
+    <w:p>
+      <w:pPr>
+        <w:jc w:val="both"/>
+        <w:rPr>
+          <w:sz w:val="28"/>
+        </w:rPr>
+      </w:pPr>
+      <w:r>
+        <w:rPr>
+          <w:sz w:val="28"/>
+        </w:rPr>
+        <w:t>En la Ilustración 6 se puede</w:t>
+      </w:r>
+      <w:r>
+        <w:rPr>
+          <w:sz w:val="28"/>
+        </w:rPr>
+        <w:t xml:space="preserve"> ver la clasificación de las </w:t>
+      </w:r>
+      <w:r>
+        <w:rPr>
+          <w:i/>
+          <w:sz w:val="28"/>
+        </w:rPr>
+        <w:t>reviews</w:t>
+      </w:r>
+      <w:r>
+        <w:rPr>
+          <w:sz w:val="28"/>
+        </w:rPr>
+        <w:t xml:space="preserve"> (0 para negativas y 1 para positivas) en función de su tamaño, donde se percebe que su distribución para las dos clasificaciones posibles es muy similar, y que por lo tanto no puede ser utilizada para distinguirlas.</w:t>
+      </w:r>
+      <w:r>
+        <w:rPr>
+          <w:sz w:val="28"/>
+        </w:rPr>
+        <w:t xml:space="preserve"> La diferencia más significativa es la dimensión de las </w:t>
+      </w:r>
+      <w:r>
+        <w:rPr>
+          <w:i/>
+          <w:sz w:val="28"/>
+        </w:rPr>
+        <w:t>reviews</w:t>
+      </w:r>
+      <w:r>
+        <w:rPr>
+          <w:sz w:val="28"/>
+        </w:rPr>
+        <w:t xml:space="preserve"> más largas en cada clasificación, donde las </w:t>
+      </w:r>
+      <w:r>
+        <w:rPr>
+          <w:i/>
+          <w:sz w:val="28"/>
+        </w:rPr>
+        <w:t>reviews</w:t>
+      </w:r>
+      <w:r>
+        <w:rPr>
+          <w:sz w:val="28"/>
+        </w:rPr>
+        <w:t xml:space="preserve"> negativas más largas son mucho más largas que las </w:t>
+      </w:r>
+      <w:r>
+        <w:rPr>
+          <w:i/>
+          <w:sz w:val="28"/>
+        </w:rPr>
+        <w:t>reviews</w:t>
+      </w:r>
+      <w:r>
+        <w:rPr>
+          <w:sz w:val="28"/>
+        </w:rPr>
+        <w:t xml:space="preserve"> positivas más largas.</w:t>
+      </w:r>
+    </w:p>
+    <w:p>
+      <w:pPr>
+        <w:jc w:val="both"/>
+        <w:rPr>
+          <w:sz w:val="28"/>
+        </w:rPr>
+      </w:pPr>
+      <w:r>
+        <w:rPr>
+          <w:sz w:val="28"/>
+        </w:rPr>
+        <w:lastRenderedPageBreak/>
+        <w:t>En consecuencia, la regresión linear de la clasificación en función del número de palabras preprocesadas no produce previsiones precisas como en el estudio anterior.</w:t>
+      </w:r>
+    </w:p>
+    <w:p>
+      <w:pPr>
+        <w:keepNext/>
+        <w:jc w:val="both"/>
+      </w:pPr>
       <w:r>
         <w:rPr>
           <w:noProof/>
-        </w:rPr>
-        <w:t>del árbol de regresión igual a 10</w:t>
+          <w:sz w:val="28"/>
+          <w:lang w:eastAsia="es-ES"/>
+        </w:rPr>
+        <w:drawing>
+          <wp:inline distT="0" distB="0" distL="0" distR="0">
+            <wp:extent cx="5400040" cy="3150235"/>
+            <wp:effectExtent l="0" t="0" r="10160" b="12065"/>
+            <wp:docPr id="2" name="Gráfico 2"/>
+            <wp:cNvGraphicFramePr/>
+            <a:graphic xmlns:a="http://schemas.openxmlformats.org/drawingml/2006/main">
+              <a:graphicData uri="http://schemas.openxmlformats.org/drawingml/2006/chart">
+                <c:chart xmlns:c="http://schemas.openxmlformats.org/drawingml/2006/chart" xmlns:r="http://schemas.openxmlformats.org/officeDocument/2006/relationships" r:id="rId13"/>
+              </a:graphicData>
+            </a:graphic>
+          </wp:inline>
+        </w:drawing>
+      </w:r>
+    </w:p>
+    <w:p>
+      <w:pPr>
+        <w:pStyle w:val="Legenda"/>
+        <w:jc w:val="center"/>
+      </w:pPr>
+      <w:r>
+        <w:t xml:space="preserve">Ilustración </w:t>
+      </w:r>
+      <w:fldSimple w:instr=" SEQ Ilustración \* ARABIC ">
+        <w:r>
+          <w:rPr>
+            <w:noProof/>
+          </w:rPr>
+          <w:t>7</w:t>
+        </w:r>
+      </w:fldSimple>
+      <w:r>
+        <w:t xml:space="preserve"> - </w:t>
+      </w:r>
+      <w:r>
+        <w:t xml:space="preserve">Clasificaciones positivas (True Positive) y negativas (True Negative) identificadas correctamente en un universo de 1.000 documentos para cada clasificación, en función del </w:t>
+      </w:r>
+      <w:r>
+        <w:t>valor de offset</w:t>
+      </w:r>
+    </w:p>
+    <w:p>
+      <w:pPr>
+        <w:jc w:val="both"/>
+        <w:rPr>
+          <w:sz w:val="28"/>
+        </w:rPr>
+      </w:pPr>
+      <w:r>
+        <w:rPr>
+          <w:sz w:val="28"/>
+        </w:rPr>
+        <w:t xml:space="preserve">En la Ilustración 7, se puede ver el número de clasificaciones correctas para cada clasificación posible en función del parámetro de </w:t>
+      </w:r>
+      <w:r>
+        <w:rPr>
+          <w:i/>
+          <w:sz w:val="28"/>
+        </w:rPr>
+        <w:t>offset</w:t>
+      </w:r>
+      <w:r>
+        <w:rPr>
+          <w:sz w:val="28"/>
+        </w:rPr>
+        <w:t xml:space="preserve"> de la regresión linear, que se cambió </w:t>
+      </w:r>
+      <w:r>
+        <w:rPr>
+          <w:sz w:val="28"/>
+        </w:rPr>
+        <w:t xml:space="preserve">de </w:t>
+      </w:r>
+      <w:r>
+        <w:rPr>
+          <w:sz w:val="28"/>
+        </w:rPr>
+        <w:t>0.01 a 0.01 en un rango [0.4</w:t>
+      </w:r>
+      <w:r>
+        <w:rPr>
+          <w:sz w:val="28"/>
+        </w:rPr>
+        <w:t>0</w:t>
+      </w:r>
+      <w:r>
+        <w:rPr>
+          <w:sz w:val="28"/>
+        </w:rPr>
+        <w:t>; 0.6</w:t>
+      </w:r>
+      <w:r>
+        <w:rPr>
+          <w:sz w:val="28"/>
+        </w:rPr>
+        <w:t>0</w:t>
+      </w:r>
+      <w:r>
+        <w:rPr>
+          <w:sz w:val="28"/>
+        </w:rPr>
+        <w:t>].</w:t>
+      </w:r>
+    </w:p>
+    <w:p>
+      <w:pPr>
+        <w:jc w:val="both"/>
+        <w:rPr>
+          <w:sz w:val="28"/>
+        </w:rPr>
+      </w:pPr>
+      <w:r>
+        <w:rPr>
+          <w:sz w:val="28"/>
+        </w:rPr>
+        <w:t xml:space="preserve">Las dos líneas del gráfico son prácticamente simétricas para cualquier de los </w:t>
+      </w:r>
+      <w:r>
+        <w:rPr>
+          <w:i/>
+          <w:sz w:val="28"/>
+        </w:rPr>
+        <w:t>offsets</w:t>
+      </w:r>
+      <w:r>
+        <w:rPr>
+          <w:sz w:val="28"/>
+        </w:rPr>
+        <w:t xml:space="preserve"> considerados, cruzándose con un </w:t>
+      </w:r>
+      <w:r>
+        <w:rPr>
+          <w:i/>
+          <w:sz w:val="28"/>
+        </w:rPr>
+        <w:t>offset</w:t>
+      </w:r>
+      <w:r>
+        <w:rPr>
+          <w:sz w:val="28"/>
+        </w:rPr>
+        <w:t xml:space="preserve"> en el rango [0.49; 0.5</w:t>
+      </w:r>
+      <w:r>
+        <w:rPr>
+          <w:sz w:val="28"/>
+        </w:rPr>
+        <w:t>0</w:t>
+      </w:r>
+      <w:r>
+        <w:rPr>
+          <w:sz w:val="28"/>
+        </w:rPr>
+        <w:t>] y estando siempre centradas en la marca de los 500 documentos correctos.</w:t>
+      </w:r>
+      <w:r>
+        <w:rPr>
+          <w:sz w:val="28"/>
+        </w:rPr>
+        <w:t xml:space="preserve"> Esto sugiere que la previsión es casi siempre la misma independientemente del documento: 0 para un </w:t>
+      </w:r>
+      <w:r>
+        <w:rPr>
+          <w:i/>
+          <w:sz w:val="28"/>
+        </w:rPr>
+        <w:t>offset</w:t>
+      </w:r>
+      <w:r>
+        <w:rPr>
+          <w:sz w:val="28"/>
+        </w:rPr>
+        <w:t xml:space="preserve"> debajo de 0.50; y 1 para un </w:t>
+      </w:r>
+      <w:r>
+        <w:rPr>
+          <w:i/>
+          <w:sz w:val="28"/>
+        </w:rPr>
+        <w:t>offset</w:t>
+      </w:r>
+      <w:r>
+        <w:rPr>
+          <w:sz w:val="28"/>
+        </w:rPr>
+        <w:t xml:space="preserve"> igual o arriba.</w:t>
       </w:r>
       <w:bookmarkStart w:id="0" w:name="_GoBack"/>
       <w:bookmarkEnd w:id="0"/>
-      <w:r>
-        <w:rPr>
-          <w:noProof/>
-        </w:rPr>
-        <w:t>. El coeficiente 1.0 es el coeficiente entre la clasificación prevista y ela misma</w:t>
-      </w:r>
     </w:p>
     <w:sectPr>
       <w:pgSz w:w="11906" w:h="16838"/>
@@ -3165,11 +3780,11 @@
         </c:dLbls>
         <c:marker val="1"/>
         <c:smooth val="0"/>
-        <c:axId val="551639160"/>
-        <c:axId val="551640336"/>
+        <c:axId val="425501672"/>
+        <c:axId val="425505200"/>
       </c:lineChart>
       <c:catAx>
-        <c:axId val="551639160"/>
+        <c:axId val="425501672"/>
         <c:scaling>
           <c:orientation val="minMax"/>
         </c:scaling>
@@ -3212,7 +3827,7 @@
             <a:endParaRPr lang="es-ES"/>
           </a:p>
         </c:txPr>
-        <c:crossAx val="551640336"/>
+        <c:crossAx val="425505200"/>
         <c:crosses val="autoZero"/>
         <c:auto val="1"/>
         <c:lblAlgn val="ctr"/>
@@ -3220,7 +3835,7 @@
         <c:noMultiLvlLbl val="0"/>
       </c:catAx>
       <c:valAx>
-        <c:axId val="551640336"/>
+        <c:axId val="425505200"/>
         <c:scaling>
           <c:orientation val="minMax"/>
           <c:max val="1000"/>
@@ -3272,7 +3887,590 @@
             <a:endParaRPr lang="es-ES"/>
           </a:p>
         </c:txPr>
-        <c:crossAx val="551639160"/>
+        <c:crossAx val="425501672"/>
+        <c:crosses val="autoZero"/>
+        <c:crossBetween val="between"/>
+      </c:valAx>
+      <c:spPr>
+        <a:noFill/>
+        <a:ln>
+          <a:noFill/>
+        </a:ln>
+        <a:effectLst/>
+      </c:spPr>
+    </c:plotArea>
+    <c:legend>
+      <c:legendPos val="b"/>
+      <c:overlay val="0"/>
+      <c:spPr>
+        <a:noFill/>
+        <a:ln>
+          <a:noFill/>
+        </a:ln>
+        <a:effectLst/>
+      </c:spPr>
+      <c:txPr>
+        <a:bodyPr rot="0" spcFirstLastPara="1" vertOverflow="ellipsis" vert="horz" wrap="square" anchor="ctr" anchorCtr="1"/>
+        <a:lstStyle/>
+        <a:p>
+          <a:pPr>
+            <a:defRPr sz="900" b="0" i="0" u="none" strike="noStrike" kern="1200" baseline="0">
+              <a:solidFill>
+                <a:schemeClr val="tx1">
+                  <a:lumMod val="65000"/>
+                  <a:lumOff val="35000"/>
+                </a:schemeClr>
+              </a:solidFill>
+              <a:latin typeface="+mn-lt"/>
+              <a:ea typeface="+mn-ea"/>
+              <a:cs typeface="+mn-cs"/>
+            </a:defRPr>
+          </a:pPr>
+          <a:endParaRPr lang="es-ES"/>
+        </a:p>
+      </c:txPr>
+    </c:legend>
+    <c:plotVisOnly val="1"/>
+    <c:dispBlanksAs val="gap"/>
+    <c:showDLblsOverMax val="0"/>
+  </c:chart>
+  <c:spPr>
+    <a:solidFill>
+      <a:schemeClr val="bg1"/>
+    </a:solidFill>
+    <a:ln w="9525" cap="flat" cmpd="sng" algn="ctr">
+      <a:solidFill>
+        <a:schemeClr val="tx1">
+          <a:lumMod val="15000"/>
+          <a:lumOff val="85000"/>
+        </a:schemeClr>
+      </a:solidFill>
+      <a:round/>
+    </a:ln>
+    <a:effectLst/>
+  </c:spPr>
+  <c:txPr>
+    <a:bodyPr/>
+    <a:lstStyle/>
+    <a:p>
+      <a:pPr>
+        <a:defRPr/>
+      </a:pPr>
+      <a:endParaRPr lang="es-ES"/>
+    </a:p>
+  </c:txPr>
+  <c:externalData r:id="rId3">
+    <c:autoUpdate val="0"/>
+  </c:externalData>
+</c:chartSpace>
+</file>
+
+<file path=word/charts/chart2.xml><?xml version="1.0" encoding="utf-8"?>
+<c:chartSpace xmlns:c="http://schemas.openxmlformats.org/drawingml/2006/chart" xmlns:a="http://schemas.openxmlformats.org/drawingml/2006/main" xmlns:r="http://schemas.openxmlformats.org/officeDocument/2006/relationships">
+  <c:date1904 val="0"/>
+  <c:lang val="pt-PT"/>
+  <c:roundedCorners val="0"/>
+  <mc:AlternateContent xmlns:mc="http://schemas.openxmlformats.org/markup-compatibility/2006">
+    <mc:Choice xmlns:c14="http://schemas.microsoft.com/office/drawing/2007/8/2/chart" Requires="c14">
+      <c14:style val="102"/>
+    </mc:Choice>
+    <mc:Fallback>
+      <c:style val="2"/>
+    </mc:Fallback>
+  </mc:AlternateContent>
+  <c:chart>
+    <c:autoTitleDeleted val="1"/>
+    <c:plotArea>
+      <c:layout/>
+      <c:lineChart>
+        <c:grouping val="standard"/>
+        <c:varyColors val="0"/>
+        <c:ser>
+          <c:idx val="0"/>
+          <c:order val="0"/>
+          <c:tx>
+            <c:strRef>
+              <c:f>Folha1!$B$1</c:f>
+              <c:strCache>
+                <c:ptCount val="1"/>
+                <c:pt idx="0">
+                  <c:v>True Negative</c:v>
+                </c:pt>
+              </c:strCache>
+            </c:strRef>
+          </c:tx>
+          <c:spPr>
+            <a:ln w="28575" cap="rnd">
+              <a:solidFill>
+                <a:srgbClr val="FF0000"/>
+              </a:solidFill>
+              <a:round/>
+            </a:ln>
+            <a:effectLst/>
+          </c:spPr>
+          <c:marker>
+            <c:symbol val="circle"/>
+            <c:size val="5"/>
+            <c:spPr>
+              <a:solidFill>
+                <a:srgbClr val="FF0000"/>
+              </a:solidFill>
+              <a:ln w="9525">
+                <a:solidFill>
+                  <a:schemeClr val="accent1"/>
+                </a:solidFill>
+              </a:ln>
+              <a:effectLst/>
+            </c:spPr>
+          </c:marker>
+          <c:cat>
+            <c:numRef>
+              <c:f>Folha1!$A$2:$A$22</c:f>
+              <c:numCache>
+                <c:formatCode>General</c:formatCode>
+                <c:ptCount val="21"/>
+                <c:pt idx="0">
+                  <c:v>0.4</c:v>
+                </c:pt>
+                <c:pt idx="1">
+                  <c:v>0.41</c:v>
+                </c:pt>
+                <c:pt idx="2">
+                  <c:v>0.42</c:v>
+                </c:pt>
+                <c:pt idx="3">
+                  <c:v>0.43</c:v>
+                </c:pt>
+                <c:pt idx="4">
+                  <c:v>0.44</c:v>
+                </c:pt>
+                <c:pt idx="5">
+                  <c:v>0.45</c:v>
+                </c:pt>
+                <c:pt idx="6">
+                  <c:v>0.46</c:v>
+                </c:pt>
+                <c:pt idx="7">
+                  <c:v>0.47</c:v>
+                </c:pt>
+                <c:pt idx="8">
+                  <c:v>0.48</c:v>
+                </c:pt>
+                <c:pt idx="9">
+                  <c:v>0.49</c:v>
+                </c:pt>
+                <c:pt idx="10">
+                  <c:v>0.5</c:v>
+                </c:pt>
+                <c:pt idx="11">
+                  <c:v>0.51</c:v>
+                </c:pt>
+                <c:pt idx="12">
+                  <c:v>0.52</c:v>
+                </c:pt>
+                <c:pt idx="13">
+                  <c:v>0.53</c:v>
+                </c:pt>
+                <c:pt idx="14">
+                  <c:v>0.54</c:v>
+                </c:pt>
+                <c:pt idx="15">
+                  <c:v>0.55000000000000004</c:v>
+                </c:pt>
+                <c:pt idx="16">
+                  <c:v>0.56000000000000005</c:v>
+                </c:pt>
+                <c:pt idx="17">
+                  <c:v>0.56999999999999995</c:v>
+                </c:pt>
+                <c:pt idx="18">
+                  <c:v>0.57999999999999996</c:v>
+                </c:pt>
+                <c:pt idx="19">
+                  <c:v>0.59</c:v>
+                </c:pt>
+                <c:pt idx="20">
+                  <c:v>0.6</c:v>
+                </c:pt>
+              </c:numCache>
+            </c:numRef>
+          </c:cat>
+          <c:val>
+            <c:numRef>
+              <c:f>Folha1!$B$2:$B$22</c:f>
+              <c:numCache>
+                <c:formatCode>General</c:formatCode>
+                <c:ptCount val="21"/>
+                <c:pt idx="0">
+                  <c:v>905</c:v>
+                </c:pt>
+                <c:pt idx="1">
+                  <c:v>905</c:v>
+                </c:pt>
+                <c:pt idx="2">
+                  <c:v>896</c:v>
+                </c:pt>
+                <c:pt idx="3">
+                  <c:v>896</c:v>
+                </c:pt>
+                <c:pt idx="4">
+                  <c:v>896</c:v>
+                </c:pt>
+                <c:pt idx="5">
+                  <c:v>882</c:v>
+                </c:pt>
+                <c:pt idx="6">
+                  <c:v>882</c:v>
+                </c:pt>
+                <c:pt idx="7">
+                  <c:v>862</c:v>
+                </c:pt>
+                <c:pt idx="8">
+                  <c:v>842</c:v>
+                </c:pt>
+                <c:pt idx="9">
+                  <c:v>736</c:v>
+                </c:pt>
+                <c:pt idx="10">
+                  <c:v>0</c:v>
+                </c:pt>
+                <c:pt idx="11">
+                  <c:v>2</c:v>
+                </c:pt>
+                <c:pt idx="12">
+                  <c:v>28</c:v>
+                </c:pt>
+                <c:pt idx="13">
+                  <c:v>43</c:v>
+                </c:pt>
+                <c:pt idx="14">
+                  <c:v>52</c:v>
+                </c:pt>
+                <c:pt idx="15">
+                  <c:v>56</c:v>
+                </c:pt>
+                <c:pt idx="16">
+                  <c:v>66</c:v>
+                </c:pt>
+                <c:pt idx="17">
+                  <c:v>66</c:v>
+                </c:pt>
+                <c:pt idx="18">
+                  <c:v>74</c:v>
+                </c:pt>
+                <c:pt idx="19">
+                  <c:v>74</c:v>
+                </c:pt>
+                <c:pt idx="20">
+                  <c:v>74</c:v>
+                </c:pt>
+              </c:numCache>
+            </c:numRef>
+          </c:val>
+          <c:smooth val="0"/>
+        </c:ser>
+        <c:ser>
+          <c:idx val="1"/>
+          <c:order val="1"/>
+          <c:tx>
+            <c:strRef>
+              <c:f>Folha1!$C$1</c:f>
+              <c:strCache>
+                <c:ptCount val="1"/>
+                <c:pt idx="0">
+                  <c:v>True Positive</c:v>
+                </c:pt>
+              </c:strCache>
+            </c:strRef>
+          </c:tx>
+          <c:spPr>
+            <a:ln w="28575" cap="rnd">
+              <a:solidFill>
+                <a:srgbClr val="00B050"/>
+              </a:solidFill>
+              <a:round/>
+            </a:ln>
+            <a:effectLst/>
+          </c:spPr>
+          <c:marker>
+            <c:symbol val="circle"/>
+            <c:size val="5"/>
+            <c:spPr>
+              <a:solidFill>
+                <a:srgbClr val="00B050"/>
+              </a:solidFill>
+              <a:ln w="9525">
+                <a:solidFill>
+                  <a:schemeClr val="accent2"/>
+                </a:solidFill>
+              </a:ln>
+              <a:effectLst/>
+            </c:spPr>
+          </c:marker>
+          <c:cat>
+            <c:numRef>
+              <c:f>Folha1!$A$2:$A$22</c:f>
+              <c:numCache>
+                <c:formatCode>General</c:formatCode>
+                <c:ptCount val="21"/>
+                <c:pt idx="0">
+                  <c:v>0.4</c:v>
+                </c:pt>
+                <c:pt idx="1">
+                  <c:v>0.41</c:v>
+                </c:pt>
+                <c:pt idx="2">
+                  <c:v>0.42</c:v>
+                </c:pt>
+                <c:pt idx="3">
+                  <c:v>0.43</c:v>
+                </c:pt>
+                <c:pt idx="4">
+                  <c:v>0.44</c:v>
+                </c:pt>
+                <c:pt idx="5">
+                  <c:v>0.45</c:v>
+                </c:pt>
+                <c:pt idx="6">
+                  <c:v>0.46</c:v>
+                </c:pt>
+                <c:pt idx="7">
+                  <c:v>0.47</c:v>
+                </c:pt>
+                <c:pt idx="8">
+                  <c:v>0.48</c:v>
+                </c:pt>
+                <c:pt idx="9">
+                  <c:v>0.49</c:v>
+                </c:pt>
+                <c:pt idx="10">
+                  <c:v>0.5</c:v>
+                </c:pt>
+                <c:pt idx="11">
+                  <c:v>0.51</c:v>
+                </c:pt>
+                <c:pt idx="12">
+                  <c:v>0.52</c:v>
+                </c:pt>
+                <c:pt idx="13">
+                  <c:v>0.53</c:v>
+                </c:pt>
+                <c:pt idx="14">
+                  <c:v>0.54</c:v>
+                </c:pt>
+                <c:pt idx="15">
+                  <c:v>0.55000000000000004</c:v>
+                </c:pt>
+                <c:pt idx="16">
+                  <c:v>0.56000000000000005</c:v>
+                </c:pt>
+                <c:pt idx="17">
+                  <c:v>0.56999999999999995</c:v>
+                </c:pt>
+                <c:pt idx="18">
+                  <c:v>0.57999999999999996</c:v>
+                </c:pt>
+                <c:pt idx="19">
+                  <c:v>0.59</c:v>
+                </c:pt>
+                <c:pt idx="20">
+                  <c:v>0.6</c:v>
+                </c:pt>
+              </c:numCache>
+            </c:numRef>
+          </c:cat>
+          <c:val>
+            <c:numRef>
+              <c:f>Folha1!$C$2:$C$22</c:f>
+              <c:numCache>
+                <c:formatCode>General</c:formatCode>
+                <c:ptCount val="21"/>
+                <c:pt idx="0">
+                  <c:v>102</c:v>
+                </c:pt>
+                <c:pt idx="1">
+                  <c:v>102</c:v>
+                </c:pt>
+                <c:pt idx="2">
+                  <c:v>113</c:v>
+                </c:pt>
+                <c:pt idx="3">
+                  <c:v>113</c:v>
+                </c:pt>
+                <c:pt idx="4">
+                  <c:v>113</c:v>
+                </c:pt>
+                <c:pt idx="5">
+                  <c:v>127</c:v>
+                </c:pt>
+                <c:pt idx="6">
+                  <c:v>127</c:v>
+                </c:pt>
+                <c:pt idx="7">
+                  <c:v>146</c:v>
+                </c:pt>
+                <c:pt idx="8">
+                  <c:v>172</c:v>
+                </c:pt>
+                <c:pt idx="9">
+                  <c:v>299</c:v>
+                </c:pt>
+                <c:pt idx="10">
+                  <c:v>1000</c:v>
+                </c:pt>
+                <c:pt idx="11">
+                  <c:v>1000</c:v>
+                </c:pt>
+                <c:pt idx="12">
+                  <c:v>974</c:v>
+                </c:pt>
+                <c:pt idx="13">
+                  <c:v>963</c:v>
+                </c:pt>
+                <c:pt idx="14">
+                  <c:v>953</c:v>
+                </c:pt>
+                <c:pt idx="15">
+                  <c:v>946</c:v>
+                </c:pt>
+                <c:pt idx="16">
+                  <c:v>938</c:v>
+                </c:pt>
+                <c:pt idx="17">
+                  <c:v>938</c:v>
+                </c:pt>
+                <c:pt idx="18">
+                  <c:v>933</c:v>
+                </c:pt>
+                <c:pt idx="19">
+                  <c:v>933</c:v>
+                </c:pt>
+                <c:pt idx="20">
+                  <c:v>933</c:v>
+                </c:pt>
+              </c:numCache>
+            </c:numRef>
+          </c:val>
+          <c:smooth val="0"/>
+        </c:ser>
+        <c:dLbls>
+          <c:showLegendKey val="0"/>
+          <c:showVal val="0"/>
+          <c:showCatName val="0"/>
+          <c:showSerName val="0"/>
+          <c:showPercent val="0"/>
+          <c:showBubbleSize val="0"/>
+        </c:dLbls>
+        <c:marker val="1"/>
+        <c:smooth val="0"/>
+        <c:axId val="425507944"/>
+        <c:axId val="425505592"/>
+      </c:lineChart>
+      <c:catAx>
+        <c:axId val="425507944"/>
+        <c:scaling>
+          <c:orientation val="minMax"/>
+        </c:scaling>
+        <c:delete val="0"/>
+        <c:axPos val="b"/>
+        <c:numFmt formatCode="General" sourceLinked="1"/>
+        <c:majorTickMark val="none"/>
+        <c:minorTickMark val="none"/>
+        <c:tickLblPos val="nextTo"/>
+        <c:spPr>
+          <a:noFill/>
+          <a:ln w="9525" cap="flat" cmpd="sng" algn="ctr">
+            <a:solidFill>
+              <a:schemeClr val="tx1">
+                <a:lumMod val="15000"/>
+                <a:lumOff val="85000"/>
+              </a:schemeClr>
+            </a:solidFill>
+            <a:round/>
+          </a:ln>
+          <a:effectLst/>
+        </c:spPr>
+        <c:txPr>
+          <a:bodyPr rot="-60000000" spcFirstLastPara="1" vertOverflow="ellipsis" vert="horz" wrap="square" anchor="ctr" anchorCtr="1"/>
+          <a:lstStyle/>
+          <a:p>
+            <a:pPr>
+              <a:defRPr sz="900" b="0" i="0" u="none" strike="noStrike" kern="1200" baseline="0">
+                <a:solidFill>
+                  <a:schemeClr val="tx1">
+                    <a:lumMod val="65000"/>
+                    <a:lumOff val="35000"/>
+                  </a:schemeClr>
+                </a:solidFill>
+                <a:latin typeface="+mn-lt"/>
+                <a:ea typeface="+mn-ea"/>
+                <a:cs typeface="+mn-cs"/>
+              </a:defRPr>
+            </a:pPr>
+            <a:endParaRPr lang="es-ES"/>
+          </a:p>
+        </c:txPr>
+        <c:crossAx val="425505592"/>
+        <c:crosses val="autoZero"/>
+        <c:auto val="1"/>
+        <c:lblAlgn val="ctr"/>
+        <c:lblOffset val="100"/>
+        <c:noMultiLvlLbl val="0"/>
+      </c:catAx>
+      <c:valAx>
+        <c:axId val="425505592"/>
+        <c:scaling>
+          <c:orientation val="minMax"/>
+          <c:max val="1000"/>
+        </c:scaling>
+        <c:delete val="0"/>
+        <c:axPos val="l"/>
+        <c:majorGridlines>
+          <c:spPr>
+            <a:ln w="9525" cap="flat" cmpd="sng" algn="ctr">
+              <a:solidFill>
+                <a:schemeClr val="tx1">
+                  <a:lumMod val="15000"/>
+                  <a:lumOff val="85000"/>
+                </a:schemeClr>
+              </a:solidFill>
+              <a:round/>
+            </a:ln>
+            <a:effectLst/>
+          </c:spPr>
+        </c:majorGridlines>
+        <c:numFmt formatCode="General" sourceLinked="1"/>
+        <c:majorTickMark val="none"/>
+        <c:minorTickMark val="none"/>
+        <c:tickLblPos val="nextTo"/>
+        <c:spPr>
+          <a:noFill/>
+          <a:ln>
+            <a:noFill/>
+          </a:ln>
+          <a:effectLst/>
+        </c:spPr>
+        <c:txPr>
+          <a:bodyPr rot="-60000000" spcFirstLastPara="1" vertOverflow="ellipsis" vert="horz" wrap="square" anchor="ctr" anchorCtr="1"/>
+          <a:lstStyle/>
+          <a:p>
+            <a:pPr>
+              <a:defRPr sz="900" b="0" i="0" u="none" strike="noStrike" kern="1200" baseline="0">
+                <a:solidFill>
+                  <a:schemeClr val="tx1">
+                    <a:lumMod val="65000"/>
+                    <a:lumOff val="35000"/>
+                  </a:schemeClr>
+                </a:solidFill>
+                <a:latin typeface="+mn-lt"/>
+                <a:ea typeface="+mn-ea"/>
+                <a:cs typeface="+mn-cs"/>
+              </a:defRPr>
+            </a:pPr>
+            <a:endParaRPr lang="es-ES"/>
+          </a:p>
+        </c:txPr>
+        <c:crossAx val="425507944"/>
         <c:crosses val="autoZero"/>
         <c:crossBetween val="between"/>
       </c:valAx>
@@ -3390,8 +4588,551 @@
 </cs:colorStyle>
 </file>
 
+<file path=word/charts/colors2.xml><?xml version="1.0" encoding="utf-8"?>
+<cs:colorStyle xmlns:cs="http://schemas.microsoft.com/office/drawing/2012/chartStyle" xmlns:a="http://schemas.openxmlformats.org/drawingml/2006/main" meth="cycle" id="10">
+  <a:schemeClr val="accent1"/>
+  <a:schemeClr val="accent2"/>
+  <a:schemeClr val="accent3"/>
+  <a:schemeClr val="accent4"/>
+  <a:schemeClr val="accent5"/>
+  <a:schemeClr val="accent6"/>
+  <cs:variation/>
+  <cs:variation>
+    <a:lumMod val="60000"/>
+  </cs:variation>
+  <cs:variation>
+    <a:lumMod val="80000"/>
+    <a:lumOff val="20000"/>
+  </cs:variation>
+  <cs:variation>
+    <a:lumMod val="80000"/>
+  </cs:variation>
+  <cs:variation>
+    <a:lumMod val="60000"/>
+    <a:lumOff val="40000"/>
+  </cs:variation>
+  <cs:variation>
+    <a:lumMod val="50000"/>
+  </cs:variation>
+  <cs:variation>
+    <a:lumMod val="70000"/>
+    <a:lumOff val="30000"/>
+  </cs:variation>
+  <cs:variation>
+    <a:lumMod val="70000"/>
+  </cs:variation>
+  <cs:variation>
+    <a:lumMod val="50000"/>
+    <a:lumOff val="50000"/>
+  </cs:variation>
+</cs:colorStyle>
+</file>
+
 <file path=word/charts/style1.xml><?xml version="1.0" encoding="utf-8"?>
 <cs:chartStyle xmlns:cs="http://schemas.microsoft.com/office/drawing/2012/chartStyle" xmlns:a="http://schemas.openxmlformats.org/drawingml/2006/main" id="201">
+  <cs:axisTitle>
+    <cs:lnRef idx="0"/>
+    <cs:fillRef idx="0"/>
+    <cs:effectRef idx="0"/>
+    <cs:fontRef idx="minor">
+      <a:schemeClr val="tx1">
+        <a:lumMod val="65000"/>
+        <a:lumOff val="35000"/>
+      </a:schemeClr>
+    </cs:fontRef>
+    <cs:defRPr sz="1000" kern="1200"/>
+  </cs:axisTitle>
+  <cs:categoryAxis>
+    <cs:lnRef idx="0"/>
+    <cs:fillRef idx="0"/>
+    <cs:effectRef idx="0"/>
+    <cs:fontRef idx="minor">
+      <a:schemeClr val="tx1">
+        <a:lumMod val="65000"/>
+        <a:lumOff val="35000"/>
+      </a:schemeClr>
+    </cs:fontRef>
+    <cs:spPr>
+      <a:ln w="9525" cap="flat" cmpd="sng" algn="ctr">
+        <a:solidFill>
+          <a:schemeClr val="tx1">
+            <a:lumMod val="15000"/>
+            <a:lumOff val="85000"/>
+          </a:schemeClr>
+        </a:solidFill>
+        <a:round/>
+      </a:ln>
+    </cs:spPr>
+    <cs:defRPr sz="900" kern="1200"/>
+  </cs:categoryAxis>
+  <cs:chartArea mods="allowNoFillOverride allowNoLineOverride">
+    <cs:lnRef idx="0"/>
+    <cs:fillRef idx="0"/>
+    <cs:effectRef idx="0"/>
+    <cs:fontRef idx="minor">
+      <a:schemeClr val="tx1"/>
+    </cs:fontRef>
+    <cs:spPr>
+      <a:solidFill>
+        <a:schemeClr val="bg1"/>
+      </a:solidFill>
+      <a:ln w="9525" cap="flat" cmpd="sng" algn="ctr">
+        <a:solidFill>
+          <a:schemeClr val="tx1">
+            <a:lumMod val="15000"/>
+            <a:lumOff val="85000"/>
+          </a:schemeClr>
+        </a:solidFill>
+        <a:round/>
+      </a:ln>
+    </cs:spPr>
+    <cs:defRPr sz="1000" kern="1200"/>
+  </cs:chartArea>
+  <cs:dataLabel>
+    <cs:lnRef idx="0"/>
+    <cs:fillRef idx="0"/>
+    <cs:effectRef idx="0"/>
+    <cs:fontRef idx="minor">
+      <a:schemeClr val="tx1">
+        <a:lumMod val="75000"/>
+        <a:lumOff val="25000"/>
+      </a:schemeClr>
+    </cs:fontRef>
+    <cs:defRPr sz="900" kern="1200"/>
+  </cs:dataLabel>
+  <cs:dataLabelCallout>
+    <cs:lnRef idx="0"/>
+    <cs:fillRef idx="0"/>
+    <cs:effectRef idx="0"/>
+    <cs:fontRef idx="minor">
+      <a:schemeClr val="dk1">
+        <a:lumMod val="65000"/>
+        <a:lumOff val="35000"/>
+      </a:schemeClr>
+    </cs:fontRef>
+    <cs:spPr>
+      <a:solidFill>
+        <a:schemeClr val="lt1"/>
+      </a:solidFill>
+      <a:ln>
+        <a:solidFill>
+          <a:schemeClr val="dk1">
+            <a:lumMod val="25000"/>
+            <a:lumOff val="75000"/>
+          </a:schemeClr>
+        </a:solidFill>
+      </a:ln>
+    </cs:spPr>
+    <cs:defRPr sz="900" kern="1200"/>
+    <cs:bodyPr rot="0" spcFirstLastPara="1" vertOverflow="clip" horzOverflow="clip" vert="horz" wrap="square" lIns="36576" tIns="18288" rIns="36576" bIns="18288" anchor="ctr" anchorCtr="1">
+      <a:spAutoFit/>
+    </cs:bodyPr>
+  </cs:dataLabelCallout>
+  <cs:dataPoint>
+    <cs:lnRef idx="0"/>
+    <cs:fillRef idx="1">
+      <cs:styleClr val="auto"/>
+    </cs:fillRef>
+    <cs:effectRef idx="0"/>
+    <cs:fontRef idx="minor">
+      <a:schemeClr val="tx1"/>
+    </cs:fontRef>
+  </cs:dataPoint>
+  <cs:dataPoint3D>
+    <cs:lnRef idx="0"/>
+    <cs:fillRef idx="1">
+      <cs:styleClr val="auto"/>
+    </cs:fillRef>
+    <cs:effectRef idx="0"/>
+    <cs:fontRef idx="minor">
+      <a:schemeClr val="tx1"/>
+    </cs:fontRef>
+  </cs:dataPoint3D>
+  <cs:dataPointLine>
+    <cs:lnRef idx="0">
+      <cs:styleClr val="auto"/>
+    </cs:lnRef>
+    <cs:fillRef idx="1"/>
+    <cs:effectRef idx="0"/>
+    <cs:fontRef idx="minor">
+      <a:schemeClr val="tx1"/>
+    </cs:fontRef>
+    <cs:spPr>
+      <a:ln w="28575" cap="rnd">
+        <a:solidFill>
+          <a:schemeClr val="phClr"/>
+        </a:solidFill>
+        <a:round/>
+      </a:ln>
+    </cs:spPr>
+  </cs:dataPointLine>
+  <cs:dataPointMarker>
+    <cs:lnRef idx="0">
+      <cs:styleClr val="auto"/>
+    </cs:lnRef>
+    <cs:fillRef idx="1">
+      <cs:styleClr val="auto"/>
+    </cs:fillRef>
+    <cs:effectRef idx="0"/>
+    <cs:fontRef idx="minor">
+      <a:schemeClr val="tx1"/>
+    </cs:fontRef>
+    <cs:spPr>
+      <a:ln w="9525">
+        <a:solidFill>
+          <a:schemeClr val="phClr"/>
+        </a:solidFill>
+      </a:ln>
+    </cs:spPr>
+  </cs:dataPointMarker>
+  <cs:dataPointMarkerLayout symbol="circle" size="5"/>
+  <cs:dataPointWireframe>
+    <cs:lnRef idx="0">
+      <cs:styleClr val="auto"/>
+    </cs:lnRef>
+    <cs:fillRef idx="1"/>
+    <cs:effectRef idx="0"/>
+    <cs:fontRef idx="minor">
+      <a:schemeClr val="tx1"/>
+    </cs:fontRef>
+    <cs:spPr>
+      <a:ln w="9525" cap="rnd">
+        <a:solidFill>
+          <a:schemeClr val="phClr"/>
+        </a:solidFill>
+        <a:round/>
+      </a:ln>
+    </cs:spPr>
+  </cs:dataPointWireframe>
+  <cs:dataTable>
+    <cs:lnRef idx="0"/>
+    <cs:fillRef idx="0"/>
+    <cs:effectRef idx="0"/>
+    <cs:fontRef idx="minor">
+      <a:schemeClr val="tx1">
+        <a:lumMod val="65000"/>
+        <a:lumOff val="35000"/>
+      </a:schemeClr>
+    </cs:fontRef>
+    <cs:spPr>
+      <a:noFill/>
+      <a:ln w="9525" cap="flat" cmpd="sng" algn="ctr">
+        <a:solidFill>
+          <a:schemeClr val="tx1">
+            <a:lumMod val="15000"/>
+            <a:lumOff val="85000"/>
+          </a:schemeClr>
+        </a:solidFill>
+        <a:round/>
+      </a:ln>
+    </cs:spPr>
+    <cs:defRPr sz="900" kern="1200"/>
+  </cs:dataTable>
+  <cs:downBar>
+    <cs:lnRef idx="0"/>
+    <cs:fillRef idx="0"/>
+    <cs:effectRef idx="0"/>
+    <cs:fontRef idx="minor">
+      <a:schemeClr val="dk1"/>
+    </cs:fontRef>
+    <cs:spPr>
+      <a:solidFill>
+        <a:schemeClr val="dk1">
+          <a:lumMod val="65000"/>
+          <a:lumOff val="35000"/>
+        </a:schemeClr>
+      </a:solidFill>
+      <a:ln w="9525">
+        <a:solidFill>
+          <a:schemeClr val="tx1">
+            <a:lumMod val="65000"/>
+            <a:lumOff val="35000"/>
+          </a:schemeClr>
+        </a:solidFill>
+      </a:ln>
+    </cs:spPr>
+  </cs:downBar>
+  <cs:dropLine>
+    <cs:lnRef idx="0"/>
+    <cs:fillRef idx="0"/>
+    <cs:effectRef idx="0"/>
+    <cs:fontRef idx="minor">
+      <a:schemeClr val="tx1"/>
+    </cs:fontRef>
+    <cs:spPr>
+      <a:ln w="9525" cap="flat" cmpd="sng" algn="ctr">
+        <a:solidFill>
+          <a:schemeClr val="tx1">
+            <a:lumMod val="35000"/>
+            <a:lumOff val="65000"/>
+          </a:schemeClr>
+        </a:solidFill>
+        <a:round/>
+      </a:ln>
+    </cs:spPr>
+  </cs:dropLine>
+  <cs:errorBar>
+    <cs:lnRef idx="0"/>
+    <cs:fillRef idx="0"/>
+    <cs:effectRef idx="0"/>
+    <cs:fontRef idx="minor">
+      <a:schemeClr val="tx1"/>
+    </cs:fontRef>
+    <cs:spPr>
+      <a:ln w="9525" cap="flat" cmpd="sng" algn="ctr">
+        <a:solidFill>
+          <a:schemeClr val="tx1">
+            <a:lumMod val="65000"/>
+            <a:lumOff val="35000"/>
+          </a:schemeClr>
+        </a:solidFill>
+        <a:round/>
+      </a:ln>
+    </cs:spPr>
+  </cs:errorBar>
+  <cs:floor>
+    <cs:lnRef idx="0"/>
+    <cs:fillRef idx="0"/>
+    <cs:effectRef idx="0"/>
+    <cs:fontRef idx="minor">
+      <a:schemeClr val="tx1"/>
+    </cs:fontRef>
+    <cs:spPr>
+      <a:noFill/>
+      <a:ln>
+        <a:noFill/>
+      </a:ln>
+    </cs:spPr>
+  </cs:floor>
+  <cs:gridlineMajor>
+    <cs:lnRef idx="0"/>
+    <cs:fillRef idx="0"/>
+    <cs:effectRef idx="0"/>
+    <cs:fontRef idx="minor">
+      <a:schemeClr val="tx1"/>
+    </cs:fontRef>
+    <cs:spPr>
+      <a:ln w="9525" cap="flat" cmpd="sng" algn="ctr">
+        <a:solidFill>
+          <a:schemeClr val="tx1">
+            <a:lumMod val="15000"/>
+            <a:lumOff val="85000"/>
+          </a:schemeClr>
+        </a:solidFill>
+        <a:round/>
+      </a:ln>
+    </cs:spPr>
+  </cs:gridlineMajor>
+  <cs:gridlineMinor>
+    <cs:lnRef idx="0"/>
+    <cs:fillRef idx="0"/>
+    <cs:effectRef idx="0"/>
+    <cs:fontRef idx="minor">
+      <a:schemeClr val="tx1"/>
+    </cs:fontRef>
+    <cs:spPr>
+      <a:ln w="9525" cap="flat" cmpd="sng" algn="ctr">
+        <a:solidFill>
+          <a:schemeClr val="tx1">
+            <a:lumMod val="5000"/>
+            <a:lumOff val="95000"/>
+          </a:schemeClr>
+        </a:solidFill>
+        <a:round/>
+      </a:ln>
+    </cs:spPr>
+  </cs:gridlineMinor>
+  <cs:hiLoLine>
+    <cs:lnRef idx="0"/>
+    <cs:fillRef idx="0"/>
+    <cs:effectRef idx="0"/>
+    <cs:fontRef idx="minor">
+      <a:schemeClr val="tx1"/>
+    </cs:fontRef>
+    <cs:spPr>
+      <a:ln w="9525" cap="flat" cmpd="sng" algn="ctr">
+        <a:solidFill>
+          <a:schemeClr val="tx1">
+            <a:lumMod val="75000"/>
+            <a:lumOff val="25000"/>
+          </a:schemeClr>
+        </a:solidFill>
+        <a:round/>
+      </a:ln>
+    </cs:spPr>
+  </cs:hiLoLine>
+  <cs:leaderLine>
+    <cs:lnRef idx="0"/>
+    <cs:fillRef idx="0"/>
+    <cs:effectRef idx="0"/>
+    <cs:fontRef idx="minor">
+      <a:schemeClr val="tx1"/>
+    </cs:fontRef>
+    <cs:spPr>
+      <a:ln w="9525" cap="flat" cmpd="sng" algn="ctr">
+        <a:solidFill>
+          <a:schemeClr val="tx1">
+            <a:lumMod val="35000"/>
+            <a:lumOff val="65000"/>
+          </a:schemeClr>
+        </a:solidFill>
+        <a:round/>
+      </a:ln>
+    </cs:spPr>
+  </cs:leaderLine>
+  <cs:legend>
+    <cs:lnRef idx="0"/>
+    <cs:fillRef idx="0"/>
+    <cs:effectRef idx="0"/>
+    <cs:fontRef idx="minor">
+      <a:schemeClr val="tx1">
+        <a:lumMod val="65000"/>
+        <a:lumOff val="35000"/>
+      </a:schemeClr>
+    </cs:fontRef>
+    <cs:defRPr sz="900" kern="1200"/>
+  </cs:legend>
+  <cs:plotArea mods="allowNoFillOverride allowNoLineOverride">
+    <cs:lnRef idx="0"/>
+    <cs:fillRef idx="0"/>
+    <cs:effectRef idx="0"/>
+    <cs:fontRef idx="minor">
+      <a:schemeClr val="tx1"/>
+    </cs:fontRef>
+  </cs:plotArea>
+  <cs:plotArea3D mods="allowNoFillOverride allowNoLineOverride">
+    <cs:lnRef idx="0"/>
+    <cs:fillRef idx="0"/>
+    <cs:effectRef idx="0"/>
+    <cs:fontRef idx="minor">
+      <a:schemeClr val="tx1"/>
+    </cs:fontRef>
+  </cs:plotArea3D>
+  <cs:seriesAxis>
+    <cs:lnRef idx="0"/>
+    <cs:fillRef idx="0"/>
+    <cs:effectRef idx="0"/>
+    <cs:fontRef idx="minor">
+      <a:schemeClr val="tx1">
+        <a:lumMod val="65000"/>
+        <a:lumOff val="35000"/>
+      </a:schemeClr>
+    </cs:fontRef>
+    <cs:defRPr sz="900" kern="1200"/>
+  </cs:seriesAxis>
+  <cs:seriesLine>
+    <cs:lnRef idx="0"/>
+    <cs:fillRef idx="0"/>
+    <cs:effectRef idx="0"/>
+    <cs:fontRef idx="minor">
+      <a:schemeClr val="tx1"/>
+    </cs:fontRef>
+    <cs:spPr>
+      <a:ln w="9525" cap="flat" cmpd="sng" algn="ctr">
+        <a:solidFill>
+          <a:schemeClr val="tx1">
+            <a:lumMod val="35000"/>
+            <a:lumOff val="65000"/>
+          </a:schemeClr>
+        </a:solidFill>
+        <a:round/>
+      </a:ln>
+    </cs:spPr>
+  </cs:seriesLine>
+  <cs:title>
+    <cs:lnRef idx="0"/>
+    <cs:fillRef idx="0"/>
+    <cs:effectRef idx="0"/>
+    <cs:fontRef idx="minor">
+      <a:schemeClr val="tx1">
+        <a:lumMod val="65000"/>
+        <a:lumOff val="35000"/>
+      </a:schemeClr>
+    </cs:fontRef>
+    <cs:defRPr sz="1400" b="0" kern="1200" spc="0" baseline="0"/>
+  </cs:title>
+  <cs:trendline>
+    <cs:lnRef idx="0">
+      <cs:styleClr val="auto"/>
+    </cs:lnRef>
+    <cs:fillRef idx="0"/>
+    <cs:effectRef idx="0"/>
+    <cs:fontRef idx="minor">
+      <a:schemeClr val="tx1"/>
+    </cs:fontRef>
+    <cs:spPr>
+      <a:ln w="19050" cap="rnd">
+        <a:solidFill>
+          <a:schemeClr val="phClr"/>
+        </a:solidFill>
+        <a:prstDash val="sysDot"/>
+      </a:ln>
+    </cs:spPr>
+  </cs:trendline>
+  <cs:trendlineLabel>
+    <cs:lnRef idx="0"/>
+    <cs:fillRef idx="0"/>
+    <cs:effectRef idx="0"/>
+    <cs:fontRef idx="minor">
+      <a:schemeClr val="tx1">
+        <a:lumMod val="65000"/>
+        <a:lumOff val="35000"/>
+      </a:schemeClr>
+    </cs:fontRef>
+    <cs:defRPr sz="900" kern="1200"/>
+  </cs:trendlineLabel>
+  <cs:upBar>
+    <cs:lnRef idx="0"/>
+    <cs:fillRef idx="0"/>
+    <cs:effectRef idx="0"/>
+    <cs:fontRef idx="minor">
+      <a:schemeClr val="dk1"/>
+    </cs:fontRef>
+    <cs:spPr>
+      <a:solidFill>
+        <a:schemeClr val="lt1"/>
+      </a:solidFill>
+      <a:ln w="9525">
+        <a:solidFill>
+          <a:schemeClr val="tx1">
+            <a:lumMod val="15000"/>
+            <a:lumOff val="85000"/>
+          </a:schemeClr>
+        </a:solidFill>
+      </a:ln>
+    </cs:spPr>
+  </cs:upBar>
+  <cs:valueAxis>
+    <cs:lnRef idx="0"/>
+    <cs:fillRef idx="0"/>
+    <cs:effectRef idx="0"/>
+    <cs:fontRef idx="minor">
+      <a:schemeClr val="tx1">
+        <a:lumMod val="65000"/>
+        <a:lumOff val="35000"/>
+      </a:schemeClr>
+    </cs:fontRef>
+    <cs:defRPr sz="900" kern="1200"/>
+  </cs:valueAxis>
+  <cs:wall>
+    <cs:lnRef idx="0"/>
+    <cs:fillRef idx="0"/>
+    <cs:effectRef idx="0"/>
+    <cs:fontRef idx="minor">
+      <a:schemeClr val="tx1"/>
+    </cs:fontRef>
+    <cs:spPr>
+      <a:noFill/>
+      <a:ln>
+        <a:noFill/>
+      </a:ln>
+    </cs:spPr>
+  </cs:wall>
+</cs:chartStyle>
+</file>
+
+<file path=word/charts/style2.xml><?xml version="1.0" encoding="utf-8"?>
+<cs:chartStyle xmlns:cs="http://schemas.microsoft.com/office/drawing/2012/chartStyle" xmlns:a="http://schemas.openxmlformats.org/drawingml/2006/main" id="332">
   <cs:axisTitle>
     <cs:lnRef idx="0"/>
     <cs:fillRef idx="0"/>

</xml_diff>